<commit_message>
Alle Aktivitätsdiagramme hinzugefügt + Dokumentation
</commit_message>
<xml_diff>
--- a/doc/Dokumentation.docx
+++ b/doc/Dokumentation.docx
@@ -162,7 +162,15 @@
                                         <w:sz w:val="36"/>
                                         <w:szCs w:val="36"/>
                                       </w:rPr>
-                                      <w:t>Fahrplan Applikation</w:t>
+                                      <w:t>Schweizer ÖV</w:t>
+                                    </w:r>
+                                    <w:r>
+                                      <w:rPr>
+                                        <w:color w:val="5B9BD5" w:themeColor="accent1"/>
+                                        <w:sz w:val="36"/>
+                                        <w:szCs w:val="36"/>
+                                      </w:rPr>
+                                      <w:t xml:space="preserve"> Applikation</w:t>
                                     </w:r>
                                   </w:sdtContent>
                                 </w:sdt>
@@ -269,6 +277,7 @@
                               <w:dataBinding w:prefixMappings="xmlns:ns0='http://purl.org/dc/elements/1.1/' xmlns:ns1='http://schemas.openxmlformats.org/package/2006/metadata/core-properties' " w:xpath="/ns1:coreProperties[1]/ns0:subject[1]" w:storeItemID="{6C3C8BC8-F283-45AE-878A-BAB7291924A1}"/>
                               <w:text/>
                             </w:sdtPr>
+                            <w:sdtEndPr/>
                             <w:sdtContent>
                               <w:r>
                                 <w:rPr>
@@ -276,7 +285,15 @@
                                   <w:sz w:val="36"/>
                                   <w:szCs w:val="36"/>
                                 </w:rPr>
-                                <w:t>Fahrplan Applikation</w:t>
+                                <w:t>Schweizer ÖV</w:t>
+                              </w:r>
+                              <w:r>
+                                <w:rPr>
+                                  <w:color w:val="5B9BD5" w:themeColor="accent1"/>
+                                  <w:sz w:val="36"/>
+                                  <w:szCs w:val="36"/>
+                                </w:rPr>
+                                <w:t xml:space="preserve"> Applikation</w:t>
                               </w:r>
                             </w:sdtContent>
                           </w:sdt>
@@ -1010,6 +1027,7 @@
                               <w:dataBinding w:prefixMappings="xmlns:ns0='http://schemas.openxmlformats.org/officeDocument/2006/extended-properties' " w:xpath="/ns0:Properties[1]/ns0:Company[1]" w:storeItemID="{6668398D-A668-4E3E-A5EB-62B293D839F1}"/>
                               <w:text/>
                             </w:sdtPr>
+                            <w:sdtEndPr/>
                             <w:sdtContent>
                               <w:r>
                                 <w:rPr>
@@ -1036,6 +1054,7 @@
                             <w:dataBinding w:prefixMappings="xmlns:ns0='http://purl.org/dc/elements/1.1/' xmlns:ns1='http://schemas.openxmlformats.org/package/2006/metadata/core-properties' " w:xpath="/ns1:coreProperties[1]/ns1:category[1]" w:storeItemID="{6C3C8BC8-F283-45AE-878A-BAB7291924A1}"/>
                             <w:text/>
                           </w:sdtPr>
+                          <w:sdtEndPr/>
                           <w:sdtContent>
                             <w:p>
                               <w:pPr>
@@ -1383,6 +1402,355 @@
       </w:r>
       <w:proofErr w:type="spellEnd"/>
     </w:p>
+    <w:p/>
+    <w:p>
+      <w:pPr>
+        <w:pStyle w:val="berschrift2"/>
+      </w:pPr>
+      <w:proofErr w:type="spellStart"/>
+      <w:r>
+        <w:t>Use</w:t>
+      </w:r>
+      <w:proofErr w:type="spellEnd"/>
+      <w:r>
+        <w:t xml:space="preserve"> Case Diagramm</w:t>
+      </w:r>
+    </w:p>
+    <w:p>
+      <w:r>
+        <w:pict>
+          <v:shapetype id="_x0000_t75" coordsize="21600,21600" o:spt="75" o:preferrelative="t" path="m@4@5l@4@11@9@11@9@5xe" filled="f" stroked="f">
+            <v:stroke joinstyle="miter"/>
+            <v:formulas>
+              <v:f eqn="if lineDrawn pixelLineWidth 0"/>
+              <v:f eqn="sum @0 1 0"/>
+              <v:f eqn="sum 0 0 @1"/>
+              <v:f eqn="prod @2 1 2"/>
+              <v:f eqn="prod @3 21600 pixelWidth"/>
+              <v:f eqn="prod @3 21600 pixelHeight"/>
+              <v:f eqn="sum @0 0 1"/>
+              <v:f eqn="prod @6 1 2"/>
+              <v:f eqn="prod @7 21600 pixelWidth"/>
+              <v:f eqn="sum @8 21600 0"/>
+              <v:f eqn="prod @7 21600 pixelHeight"/>
+              <v:f eqn="sum @10 21600 0"/>
+            </v:formulas>
+            <v:path o:extrusionok="f" gradientshapeok="t" o:connecttype="rect"/>
+            <o:lock v:ext="edit" aspectratio="t"/>
+          </v:shapetype>
+          <v:shape id="_x0000_i1026" type="#_x0000_t75" style="width:430.2pt;height:406.9pt">
+            <v:imagedata r:id="rId7" o:title="Use Case"/>
+          </v:shape>
+        </w:pict>
+      </w:r>
+    </w:p>
+    <w:p/>
+    <w:p/>
+    <w:p/>
+    <w:p/>
+    <w:p/>
+    <w:p/>
+    <w:p>
+      <w:pPr>
+        <w:pStyle w:val="berschrift2"/>
+      </w:pPr>
+      <w:bookmarkStart w:id="0" w:name="_GoBack"/>
+      <w:r>
+        <w:rPr>
+          <w:noProof/>
+        </w:rPr>
+        <w:pict>
+          <v:shape id="_x0000_s1028" type="#_x0000_t75" style="position:absolute;margin-left:0;margin-top:57.6pt;width:440.15pt;height:116.1pt;z-index:-251651072;mso-position-horizontal-relative:text;mso-position-vertical-relative:text" wrapcoords="-37 0 -37 21484 21600 21484 21600 0 -37 0">
+            <v:imagedata r:id="rId8" o:title="A001"/>
+            <w10:wrap type="tight"/>
+          </v:shape>
+        </w:pict>
+      </w:r>
+      <w:bookmarkEnd w:id="0"/>
+      <w:r>
+        <w:t>Aktivitätsdiagramm A001</w:t>
+      </w:r>
+    </w:p>
+    <w:p>
+      <w:r>
+        <w:t>Als ÖV-Benutzer möchte ich Start- und Endstation mittels Textsuche suchen können, damit ich nicht alle Stationsnamen auswendig lernen muss.</w:t>
+      </w:r>
+    </w:p>
+    <w:p/>
+    <w:p/>
+    <w:p>
+      <w:pPr>
+        <w:pStyle w:val="berschrift2"/>
+      </w:pPr>
+      <w:r>
+        <w:t>Aktivitätsdiagramm</w:t>
+      </w:r>
+      <w:r>
+        <w:t xml:space="preserve"> A002</w:t>
+      </w:r>
+    </w:p>
+    <w:p>
+      <w:r>
+        <w:rPr>
+          <w:noProof/>
+          <w:lang w:eastAsia="de-CH"/>
+        </w:rPr>
+        <w:drawing>
+          <wp:anchor distT="0" distB="0" distL="114300" distR="114300" simplePos="0" relativeHeight="251667456" behindDoc="1" locked="0" layoutInCell="1" allowOverlap="1" wp14:anchorId="05105CC3" wp14:editId="5FC361D4">
+            <wp:simplePos x="0" y="0"/>
+            <wp:positionH relativeFrom="column">
+              <wp:posOffset>-285115</wp:posOffset>
+            </wp:positionH>
+            <wp:positionV relativeFrom="paragraph">
+              <wp:posOffset>668883</wp:posOffset>
+            </wp:positionV>
+            <wp:extent cx="6868160" cy="1984375"/>
+            <wp:effectExtent l="0" t="0" r="8890" b="0"/>
+            <wp:wrapTight wrapText="bothSides">
+              <wp:wrapPolygon edited="0">
+                <wp:start x="0" y="0"/>
+                <wp:lineTo x="0" y="21358"/>
+                <wp:lineTo x="21568" y="21358"/>
+                <wp:lineTo x="21568" y="0"/>
+                <wp:lineTo x="0" y="0"/>
+              </wp:wrapPolygon>
+            </wp:wrapTight>
+            <wp:docPr id="2" name="Grafik 2" descr="C:\Users\IT-Services\AppData\Local\Microsoft\Windows\INetCache\Content.Word\A002.png"/>
+            <wp:cNvGraphicFramePr>
+              <a:graphicFrameLocks xmlns:a="http://schemas.openxmlformats.org/drawingml/2006/main" noChangeAspect="1"/>
+            </wp:cNvGraphicFramePr>
+            <a:graphic xmlns:a="http://schemas.openxmlformats.org/drawingml/2006/main">
+              <a:graphicData uri="http://schemas.openxmlformats.org/drawingml/2006/picture">
+                <pic:pic xmlns:pic="http://schemas.openxmlformats.org/drawingml/2006/picture">
+                  <pic:nvPicPr>
+                    <pic:cNvPr id="0" name="Picture 5" descr="C:\Users\IT-Services\AppData\Local\Microsoft\Windows\INetCache\Content.Word\A002.png"/>
+                    <pic:cNvPicPr>
+                      <a:picLocks noChangeAspect="1" noChangeArrowheads="1"/>
+                    </pic:cNvPicPr>
+                  </pic:nvPicPr>
+                  <pic:blipFill>
+                    <a:blip r:embed="rId9">
+                      <a:extLst>
+                        <a:ext uri="{28A0092B-C50C-407E-A947-70E740481C1C}">
+                          <a14:useLocalDpi xmlns:a14="http://schemas.microsoft.com/office/drawing/2010/main" val="0"/>
+                        </a:ext>
+                      </a:extLst>
+                    </a:blip>
+                    <a:srcRect/>
+                    <a:stretch>
+                      <a:fillRect/>
+                    </a:stretch>
+                  </pic:blipFill>
+                  <pic:spPr bwMode="auto">
+                    <a:xfrm>
+                      <a:off x="0" y="0"/>
+                      <a:ext cx="6868160" cy="1984375"/>
+                    </a:xfrm>
+                    <a:prstGeom prst="rect">
+                      <a:avLst/>
+                    </a:prstGeom>
+                    <a:noFill/>
+                    <a:ln>
+                      <a:noFill/>
+                    </a:ln>
+                  </pic:spPr>
+                </pic:pic>
+              </a:graphicData>
+            </a:graphic>
+            <wp14:sizeRelH relativeFrom="page">
+              <wp14:pctWidth>0</wp14:pctWidth>
+            </wp14:sizeRelH>
+            <wp14:sizeRelV relativeFrom="page">
+              <wp14:pctHeight>0</wp14:pctHeight>
+            </wp14:sizeRelV>
+          </wp:anchor>
+        </w:drawing>
+      </w:r>
+      <w:r>
+        <w:t>Als ÖV-Benutzer möchte ich die aktuellen, d.h. mindestens die nächsten vier bis fünf Verbindungen zwischen den beiden gefundenen und ausgewählten Stationen sehen, damit ich weiss wann ich zur Station muss, um den für mich idealen Anschluss zu erwischen.</w:t>
+      </w:r>
+    </w:p>
+    <w:p/>
+    <w:p/>
+    <w:p>
+      <w:pPr>
+        <w:pStyle w:val="berschrift2"/>
+      </w:pPr>
+      <w:r>
+        <w:t>Aktivitätsdiagramm A003</w:t>
+      </w:r>
+    </w:p>
+    <w:p>
+      <w:r>
+        <w:rPr>
+          <w:noProof/>
+        </w:rPr>
+        <w:pict>
+          <v:shape id="_x0000_s1030" type="#_x0000_t75" style="position:absolute;margin-left:-26pt;margin-top:39.05pt;width:530.6pt;height:77.15pt;z-index:-251646976;mso-position-horizontal-relative:text;mso-position-vertical-relative:text" wrapcoords="-36 0 -36 21355 21600 21355 21600 0 -36 0">
+            <v:imagedata r:id="rId10" o:title="A003"/>
+            <w10:wrap type="tight"/>
+          </v:shape>
+        </w:pict>
+      </w:r>
+      <w:r>
+        <w:t>Als ÖV-Benutzer möchte ich sehen, welche Verbindungen ab einer bestimmten Station vorhanden sind, damit ich bei mir zuhause eine Art Abfahrtstafel haben kann</w:t>
+      </w:r>
+      <w:r>
+        <w:t>.</w:t>
+      </w:r>
+    </w:p>
+    <w:p/>
+    <w:p/>
+    <w:p>
+      <w:pPr>
+        <w:pStyle w:val="berschrift2"/>
+      </w:pPr>
+      <w:r>
+        <w:rPr>
+          <w:noProof/>
+        </w:rPr>
+        <w:lastRenderedPageBreak/>
+        <w:pict>
+          <v:shape id="_x0000_s1031" type="#_x0000_t75" style="position:absolute;margin-left:-34.7pt;margin-top:80.75pt;width:526.5pt;height:140.5pt;z-index:-251644928;mso-position-horizontal-relative:text;mso-position-vertical-relative:text" wrapcoords="-36 0 -36 21466 21600 21466 21600 0 -36 0">
+            <v:imagedata r:id="rId11" o:title="A005"/>
+            <w10:wrap type="tight"/>
+          </v:shape>
+        </w:pict>
+      </w:r>
+      <w:r>
+        <w:t>Aktivitätsdiagramm A00</w:t>
+      </w:r>
+      <w:r>
+        <w:t>5</w:t>
+      </w:r>
+    </w:p>
+    <w:p>
+      <w:r>
+        <w:t>ALs ÖV-Benutzer möchte ich nicht nur aktuelle Verbindungen suchen können, sondern auch solche zu einem beliebigen anderen Zeitpunkt, damit ich zukünftige Reisen planen kann.</w:t>
+      </w:r>
+    </w:p>
+    <w:p/>
+    <w:p/>
+    <w:p/>
+    <w:p/>
+    <w:p>
+      <w:pPr>
+        <w:pStyle w:val="berschrift2"/>
+      </w:pPr>
+      <w:r>
+        <w:t>Aktivitätsdiagramm A00</w:t>
+      </w:r>
+      <w:r>
+        <w:t>6</w:t>
+      </w:r>
+    </w:p>
+    <w:p>
+      <w:r>
+        <w:t xml:space="preserve">Als ÖV-Benutzer möchte ich sehen, wo sich eine Station befindet, damit ich mir besser vorstellen kann, wie die Situation vor Ort aussieht. </w:t>
+      </w:r>
+      <w:r>
+        <w:rPr>
+          <w:noProof/>
+          <w:lang w:eastAsia="de-CH"/>
+        </w:rPr>
+        <w:drawing>
+          <wp:anchor distT="0" distB="0" distL="114300" distR="114300" simplePos="0" relativeHeight="251672576" behindDoc="1" locked="0" layoutInCell="1" allowOverlap="1" wp14:anchorId="20B1643C" wp14:editId="505F159B">
+            <wp:simplePos x="0" y="0"/>
+            <wp:positionH relativeFrom="margin">
+              <wp:posOffset>-304800</wp:posOffset>
+            </wp:positionH>
+            <wp:positionV relativeFrom="paragraph">
+              <wp:posOffset>367329</wp:posOffset>
+            </wp:positionV>
+            <wp:extent cx="6666865" cy="1974850"/>
+            <wp:effectExtent l="0" t="0" r="635" b="6350"/>
+            <wp:wrapTight wrapText="bothSides">
+              <wp:wrapPolygon edited="0">
+                <wp:start x="0" y="0"/>
+                <wp:lineTo x="0" y="21461"/>
+                <wp:lineTo x="21540" y="21461"/>
+                <wp:lineTo x="21540" y="0"/>
+                <wp:lineTo x="0" y="0"/>
+              </wp:wrapPolygon>
+            </wp:wrapTight>
+            <wp:docPr id="1" name="Grafik 1"/>
+            <wp:cNvGraphicFramePr>
+              <a:graphicFrameLocks xmlns:a="http://schemas.openxmlformats.org/drawingml/2006/main" noChangeAspect="1"/>
+            </wp:cNvGraphicFramePr>
+            <a:graphic xmlns:a="http://schemas.openxmlformats.org/drawingml/2006/main">
+              <a:graphicData uri="http://schemas.openxmlformats.org/drawingml/2006/picture">
+                <pic:pic xmlns:pic="http://schemas.openxmlformats.org/drawingml/2006/picture">
+                  <pic:nvPicPr>
+                    <pic:cNvPr id="1" name=""/>
+                    <pic:cNvPicPr/>
+                  </pic:nvPicPr>
+                  <pic:blipFill>
+                    <a:blip r:embed="rId12">
+                      <a:extLst>
+                        <a:ext uri="{28A0092B-C50C-407E-A947-70E740481C1C}">
+                          <a14:useLocalDpi xmlns:a14="http://schemas.microsoft.com/office/drawing/2010/main" val="0"/>
+                        </a:ext>
+                      </a:extLst>
+                    </a:blip>
+                    <a:stretch>
+                      <a:fillRect/>
+                    </a:stretch>
+                  </pic:blipFill>
+                  <pic:spPr>
+                    <a:xfrm>
+                      <a:off x="0" y="0"/>
+                      <a:ext cx="6666865" cy="1974850"/>
+                    </a:xfrm>
+                    <a:prstGeom prst="rect">
+                      <a:avLst/>
+                    </a:prstGeom>
+                  </pic:spPr>
+                </pic:pic>
+              </a:graphicData>
+            </a:graphic>
+            <wp14:sizeRelH relativeFrom="margin">
+              <wp14:pctWidth>0</wp14:pctWidth>
+            </wp14:sizeRelH>
+            <wp14:sizeRelV relativeFrom="margin">
+              <wp14:pctHeight>0</wp14:pctHeight>
+            </wp14:sizeRelV>
+          </wp:anchor>
+        </w:drawing>
+      </w:r>
+    </w:p>
+    <w:p/>
+    <w:p>
+      <w:pPr>
+        <w:pStyle w:val="berschrift2"/>
+      </w:pPr>
+      <w:r>
+        <w:rPr>
+          <w:noProof/>
+        </w:rPr>
+        <w:pict>
+          <v:shape id="_x0000_s1032" type="#_x0000_t75" style="position:absolute;margin-left:0;margin-top:46.95pt;width:440.85pt;height:89pt;z-index:-251641856;mso-position-horizontal-relative:text;mso-position-vertical-relative:text" wrapcoords="-37 0 -37 21418 21600 21418 21600 0 -37 0">
+            <v:imagedata r:id="rId13" o:title="A007"/>
+            <w10:wrap type="tight"/>
+          </v:shape>
+        </w:pict>
+      </w:r>
+      <w:r>
+        <w:t>Aktivitätsdiagramm A00</w:t>
+      </w:r>
+      <w:r>
+        <w:t>7</w:t>
+      </w:r>
+    </w:p>
+    <w:p>
+      <w:r>
+        <w:t>Als ÖV-Benutzer möchte Stationen finden, die sich ganz in der Nähe meiner aktuellen Position befinden, damit ich schnell einen Anschluss erreichen kann.</w:t>
+      </w:r>
+    </w:p>
+    <w:p/>
+    <w:p/>
+    <w:p/>
+    <w:p/>
+    <w:p/>
     <w:p>
       <w:pPr>
         <w:pStyle w:val="berschrift1"/>
@@ -1570,13 +1938,7 @@
               <w:rPr>
                 <w:b w:val="0"/>
               </w:rPr>
-              <w:t xml:space="preserve">Button «Change» wird </w:t>
-            </w:r>
-            <w:r>
-              <w:rPr>
-                <w:b w:val="0"/>
-              </w:rPr>
-              <w:t>gedrückt</w:t>
+              <w:t>Button «Change» wird gedrückt</w:t>
             </w:r>
           </w:p>
         </w:tc>
@@ -1768,19 +2130,7 @@
               <w:rPr>
                 <w:b w:val="0"/>
               </w:rPr>
-              <w:t>Button «</w:t>
-            </w:r>
-            <w:r>
-              <w:rPr>
-                <w:b w:val="0"/>
-              </w:rPr>
-              <w:t xml:space="preserve">Ankunftsort </w:t>
-            </w:r>
-            <w:r>
-              <w:rPr>
-                <w:b w:val="0"/>
-              </w:rPr>
-              <w:t xml:space="preserve"> anzeigen(</w:t>
+              <w:t>Button «Ankunftsort  anzeigen(</w:t>
             </w:r>
             <w:proofErr w:type="spellStart"/>
             <w:r>
@@ -2026,13 +2376,7 @@
               <w:rPr>
                 <w:b w:val="0"/>
               </w:rPr>
-              <w:t>Es werden Zuerst das Datum und die Uhrzeit umgestellt</w:t>
-            </w:r>
-            <w:r>
-              <w:rPr>
-                <w:b w:val="0"/>
-              </w:rPr>
-              <w:t xml:space="preserve"> und danach wird der Fahrplan angezeigt.</w:t>
+              <w:t>Es werden Zuerst das Datum und die Uhrzeit umgestellt und danach wird der Fahrplan angezeigt.</w:t>
             </w:r>
           </w:p>
         </w:tc>
@@ -2086,47 +2430,52 @@
           </w:p>
         </w:tc>
       </w:tr>
-      <w:tr>
-        <w:tc>
-          <w:tcPr>
-            <w:cnfStyle w:val="001000000000" w:firstRow="0" w:lastRow="0" w:firstColumn="1" w:lastColumn="0" w:oddVBand="0" w:evenVBand="0" w:oddHBand="0" w:evenHBand="0" w:firstRowFirstColumn="0" w:firstRowLastColumn="0" w:lastRowFirstColumn="0" w:lastRowLastColumn="0"/>
-            <w:tcW w:w="3020" w:type="dxa"/>
-          </w:tcPr>
-          <w:p/>
-        </w:tc>
-        <w:tc>
-          <w:tcPr>
-            <w:tcW w:w="3021" w:type="dxa"/>
-          </w:tcPr>
-          <w:p>
-            <w:pPr>
-              <w:cnfStyle w:val="000000000000" w:firstRow="0" w:lastRow="0" w:firstColumn="0" w:lastColumn="0" w:oddVBand="0" w:evenVBand="0" w:oddHBand="0" w:evenHBand="0" w:firstRowFirstColumn="0" w:firstRowLastColumn="0" w:lastRowFirstColumn="0" w:lastRowLastColumn="0"/>
-            </w:pPr>
-          </w:p>
-        </w:tc>
-        <w:tc>
-          <w:tcPr>
-            <w:tcW w:w="3021" w:type="dxa"/>
-          </w:tcPr>
-          <w:p>
-            <w:pPr>
-              <w:cnfStyle w:val="000000000000" w:firstRow="0" w:lastRow="0" w:firstColumn="0" w:lastColumn="0" w:oddVBand="0" w:evenVBand="0" w:oddHBand="0" w:evenHBand="0" w:firstRowFirstColumn="0" w:firstRowLastColumn="0" w:lastRowFirstColumn="0" w:lastRowLastColumn="0"/>
-            </w:pPr>
-          </w:p>
-        </w:tc>
-      </w:tr>
     </w:tbl>
     <w:p/>
     <w:p/>
+    <w:p/>
+    <w:p/>
+    <w:p>
+      <w:pPr>
+        <w:jc w:val="right"/>
+      </w:pPr>
+    </w:p>
+    <w:p/>
+    <w:p/>
     <w:p>
       <w:pPr>
         <w:pStyle w:val="berschrift1"/>
       </w:pPr>
+      <w:r>
+        <w:t>Ins</w:t>
+      </w:r>
+      <w:r>
+        <w:t>t</w:t>
+      </w:r>
+      <w:r>
+        <w:t>allationsanleitung</w:t>
+      </w:r>
+    </w:p>
+    <w:p>
+      <w:r>
+        <w:t xml:space="preserve">Um das Programm zu installieren muss der Ordner </w:t>
+      </w:r>
       <w:proofErr w:type="spellStart"/>
       <w:r>
-        <w:t>Insallationsanleitung</w:t>
+        <w:t>SwissTransport.UI</w:t>
       </w:r>
       <w:proofErr w:type="spellEnd"/>
+      <w:r>
+        <w:t xml:space="preserve"> geöffnet werden, dann den Ordner </w:t>
+      </w:r>
+      <w:proofErr w:type="spellStart"/>
+      <w:r>
+        <w:t>publish</w:t>
+      </w:r>
+      <w:proofErr w:type="spellEnd"/>
+      <w:r>
+        <w:t xml:space="preserve"> öffnen und darin das setup.exe ausführen. Damit wird die Installation ausgeführt und das Programm kann verwendet werden. Das Programm kann danach gestartet werden indem man Windows + Q drückt und nach Schweizer ÖV sucht.</w:t>
+      </w:r>
     </w:p>
     <w:p>
       <w:pPr>
@@ -2135,11 +2484,9 @@
       <w:r>
         <w:t>Weiteres</w:t>
       </w:r>
-      <w:bookmarkStart w:id="0" w:name="_GoBack"/>
-      <w:bookmarkEnd w:id="0"/>
     </w:p>
     <w:sectPr>
-      <w:footerReference w:type="default" r:id="rId7"/>
+      <w:footerReference w:type="default" r:id="rId14"/>
       <w:pgSz w:w="11906" w:h="16838"/>
       <w:pgMar w:top="1417" w:right="1417" w:bottom="1134" w:left="1417" w:header="708" w:footer="708" w:gutter="0"/>
       <w:cols w:space="708"/>
@@ -2248,7 +2595,7 @@
                 <w:bCs/>
                 <w:noProof/>
               </w:rPr>
-              <w:t>4</w:t>
+              <w:t>5</w:t>
             </w:r>
             <w:r>
               <w:rPr>
@@ -2296,7 +2643,7 @@
                 <w:bCs/>
                 <w:noProof/>
               </w:rPr>
-              <w:t>4</w:t>
+              <w:t>7</w:t>
             </w:r>
             <w:r>
               <w:rPr>
@@ -2943,6 +3290,28 @@
       <w:szCs w:val="32"/>
     </w:rPr>
   </w:style>
+  <w:style w:type="paragraph" w:styleId="berschrift2">
+    <w:name w:val="heading 2"/>
+    <w:basedOn w:val="Standard"/>
+    <w:next w:val="Standard"/>
+    <w:link w:val="berschrift2Zchn"/>
+    <w:uiPriority w:val="9"/>
+    <w:unhideWhenUsed/>
+    <w:qFormat/>
+    <w:rsid w:val="0088061F"/>
+    <w:pPr>
+      <w:keepNext/>
+      <w:keepLines/>
+      <w:spacing w:before="40" w:after="0"/>
+      <w:outlineLvl w:val="1"/>
+    </w:pPr>
+    <w:rPr>
+      <w:rFonts w:asciiTheme="majorHAnsi" w:eastAsiaTheme="majorEastAsia" w:hAnsiTheme="majorHAnsi" w:cstheme="majorBidi"/>
+      <w:color w:val="2E74B5" w:themeColor="accent1" w:themeShade="BF"/>
+      <w:sz w:val="26"/>
+      <w:szCs w:val="26"/>
+    </w:rPr>
+  </w:style>
   <w:style w:type="character" w:default="1" w:styleId="Absatz-Standardschriftart">
     <w:name w:val="Default Paragraph Font"/>
     <w:uiPriority w:val="1"/>
@@ -3172,6 +3541,19 @@
         <w:bCs/>
       </w:rPr>
     </w:tblStylePr>
+  </w:style>
+  <w:style w:type="character" w:customStyle="1" w:styleId="berschrift2Zchn">
+    <w:name w:val="Überschrift 2 Zchn"/>
+    <w:basedOn w:val="Absatz-Standardschriftart"/>
+    <w:link w:val="berschrift2"/>
+    <w:uiPriority w:val="9"/>
+    <w:rsid w:val="0088061F"/>
+    <w:rPr>
+      <w:rFonts w:asciiTheme="majorHAnsi" w:eastAsiaTheme="majorEastAsia" w:hAnsiTheme="majorHAnsi" w:cstheme="majorBidi"/>
+      <w:color w:val="2E74B5" w:themeColor="accent1" w:themeShade="BF"/>
+      <w:sz w:val="26"/>
+      <w:szCs w:val="26"/>
+    </w:rPr>
   </w:style>
 </w:styles>
 </file>

</xml_diff>